<commit_message>
da ve duoc ucd
</commit_message>
<xml_diff>
--- a/CaseStudyForGroupOfStudents_2024/minrequirements/Assignment requirements.docx
+++ b/CaseStudyForGroupOfStudents_2024/minrequirements/Assignment requirements.docx
@@ -522,13 +522,15 @@
           <w:rFonts w:ascii="Times New Roman" w:hAnsi="Times New Roman" w:cs="Times New Roman"/>
           <w:sz w:val="24"/>
           <w:szCs w:val="24"/>
-        </w:rPr>
-      </w:pPr>
-      <w:r>
-        <w:rPr>
-          <w:rFonts w:ascii="Times New Roman" w:hAnsi="Times New Roman" w:cs="Times New Roman"/>
-          <w:sz w:val="24"/>
-          <w:szCs w:val="24"/>
+          <w:highlight w:val="yellow"/>
+        </w:rPr>
+      </w:pPr>
+      <w:r>
+        <w:rPr>
+          <w:rFonts w:ascii="Times New Roman" w:hAnsi="Times New Roman" w:cs="Times New Roman"/>
+          <w:sz w:val="24"/>
+          <w:szCs w:val="24"/>
+          <w:highlight w:val="yellow"/>
         </w:rPr>
         <w:t xml:space="preserve">Vẽ và giải thích sơ đồ tuần tự (Sequence diagram) cho hệ thống </w:t>
       </w:r>
@@ -537,6 +539,7 @@
           <w:rFonts w:ascii="Times New Roman" w:hAnsi="Times New Roman" w:cs="Times New Roman"/>
           <w:sz w:val="24"/>
           <w:szCs w:val="24"/>
+          <w:highlight w:val="yellow"/>
         </w:rPr>
         <w:t>cho khoảng 10 use case</w:t>
       </w:r>
@@ -667,13 +670,15 @@
           <w:rFonts w:ascii="Times New Roman" w:hAnsi="Times New Roman" w:cs="Times New Roman"/>
           <w:sz w:val="24"/>
           <w:szCs w:val="24"/>
-        </w:rPr>
-      </w:pPr>
-      <w:r>
-        <w:rPr>
-          <w:rFonts w:ascii="Times New Roman" w:hAnsi="Times New Roman" w:cs="Times New Roman"/>
-          <w:sz w:val="24"/>
-          <w:szCs w:val="24"/>
+          <w:highlight w:val="yellow"/>
+        </w:rPr>
+      </w:pPr>
+      <w:r>
+        <w:rPr>
+          <w:rFonts w:ascii="Times New Roman" w:hAnsi="Times New Roman" w:cs="Times New Roman"/>
+          <w:sz w:val="24"/>
+          <w:szCs w:val="24"/>
+          <w:highlight w:val="yellow"/>
         </w:rPr>
         <w:t xml:space="preserve">Thiết kế và đặc tả sơ đồ ERD – hệ thống có tối thiểu phải có </w:t>
       </w:r>
@@ -682,6 +687,7 @@
           <w:rFonts w:ascii="Times New Roman" w:hAnsi="Times New Roman" w:cs="Times New Roman"/>
           <w:sz w:val="24"/>
           <w:szCs w:val="24"/>
+          <w:highlight w:val="yellow"/>
         </w:rPr>
         <w:t>0</w:t>
       </w:r>
@@ -690,6 +696,7 @@
           <w:rFonts w:ascii="Times New Roman" w:hAnsi="Times New Roman" w:cs="Times New Roman"/>
           <w:sz w:val="24"/>
           <w:szCs w:val="24"/>
+          <w:highlight w:val="yellow"/>
         </w:rPr>
         <w:t>6</w:t>
       </w:r>
@@ -698,6 +705,7 @@
           <w:rFonts w:ascii="Times New Roman" w:hAnsi="Times New Roman" w:cs="Times New Roman"/>
           <w:sz w:val="24"/>
           <w:szCs w:val="24"/>
+          <w:highlight w:val="yellow"/>
         </w:rPr>
         <w:t xml:space="preserve"> thực thể </w:t>
       </w:r>

</xml_diff>